<commit_message>
revisione e correzione RAD
</commit_message>
<xml_diff>
--- a/Deliverables/RAD.docx
+++ b/Deliverables/RAD.docx
@@ -1,6 +1,6 @@
 
 <file path=word/document.xml><?xml version="1.0" encoding="utf-8"?>
-<w:document xmlns:wpc="http://schemas.microsoft.com/office/word/2010/wordprocessingCanvas" xmlns:cx="http://schemas.microsoft.com/office/drawing/2014/chartex" xmlns:cx1="http://schemas.microsoft.com/office/drawing/2015/9/8/chartex" xmlns:cx2="http://schemas.microsoft.com/office/drawing/2015/10/21/chartex" xmlns:cx3="http://schemas.microsoft.com/office/drawing/2016/5/9/chartex" xmlns:cx4="http://schemas.microsoft.com/office/drawing/2016/5/10/chartex" xmlns:cx5="http://schemas.microsoft.com/office/drawing/2016/5/11/chartex" xmlns:cx6="http://schemas.microsoft.com/office/drawing/2016/5/12/chartex" xmlns:cx7="http://schemas.microsoft.com/office/drawing/2016/5/13/chartex" xmlns:cx8="http://schemas.microsoft.com/office/drawing/2016/5/14/chartex" xmlns:mc="http://schemas.openxmlformats.org/markup-compatibility/2006" xmlns:aink="http://schemas.microsoft.com/office/drawing/2016/ink" xmlns:am3d="http://schemas.microsoft.com/office/drawing/2017/model3d" xmlns:o="urn:schemas-microsoft-com:office:office" xmlns:r="http://schemas.openxmlformats.org/officeDocument/2006/relationships" xmlns:m="http://schemas.openxmlformats.org/officeDocument/2006/math" xmlns:v="urn:schemas-microsoft-com:vml" xmlns:wp14="http://schemas.microsoft.com/office/word/2010/wordprocessingDrawing" xmlns:wp="http://schemas.openxmlformats.org/drawingml/2006/wordprocessingDrawing" xmlns:w10="urn:schemas-microsoft-com:office:word" xmlns:w="http://schemas.openxmlformats.org/wordprocessingml/2006/main" xmlns:w14="http://schemas.microsoft.com/office/word/2010/wordml" xmlns:w15="http://schemas.microsoft.com/office/word/2012/wordml" xmlns:w16cid="http://schemas.microsoft.com/office/word/2016/wordml/cid" xmlns:w16se="http://schemas.microsoft.com/office/word/2015/wordml/symex" xmlns:wpg="http://schemas.microsoft.com/office/word/2010/wordprocessingGroup" xmlns:wpi="http://schemas.microsoft.com/office/word/2010/wordprocessingInk" xmlns:wne="http://schemas.microsoft.com/office/word/2006/wordml" xmlns:wps="http://schemas.microsoft.com/office/word/2010/wordprocessingShape" mc:Ignorable="w14 w15 w16se w16cid wp14">
+<w:document xmlns:wpc="http://schemas.microsoft.com/office/word/2010/wordprocessingCanvas" xmlns:cx="http://schemas.microsoft.com/office/drawing/2014/chartex" xmlns:cx1="http://schemas.microsoft.com/office/drawing/2015/9/8/chartex" xmlns:cx2="http://schemas.microsoft.com/office/drawing/2015/10/21/chartex" xmlns:cx3="http://schemas.microsoft.com/office/drawing/2016/5/9/chartex" xmlns:cx4="http://schemas.microsoft.com/office/drawing/2016/5/10/chartex" xmlns:cx5="http://schemas.microsoft.com/office/drawing/2016/5/11/chartex" xmlns:cx6="http://schemas.microsoft.com/office/drawing/2016/5/12/chartex" xmlns:cx7="http://schemas.microsoft.com/office/drawing/2016/5/13/chartex" xmlns:cx8="http://schemas.microsoft.com/office/drawing/2016/5/14/chartex" xmlns:mc="http://schemas.openxmlformats.org/markup-compatibility/2006" xmlns:aink="http://schemas.microsoft.com/office/drawing/2016/ink" xmlns:am3d="http://schemas.microsoft.com/office/drawing/2017/model3d" xmlns:o="urn:schemas-microsoft-com:office:office" xmlns:r="http://schemas.openxmlformats.org/officeDocument/2006/relationships" xmlns:m="http://schemas.openxmlformats.org/officeDocument/2006/math" xmlns:v="urn:schemas-microsoft-com:vml" xmlns:wp14="http://schemas.microsoft.com/office/word/2010/wordprocessingDrawing" xmlns:wp="http://schemas.openxmlformats.org/drawingml/2006/wordprocessingDrawing" xmlns:w10="urn:schemas-microsoft-com:office:word" xmlns:w="http://schemas.openxmlformats.org/wordprocessingml/2006/main" xmlns:w14="http://schemas.microsoft.com/office/word/2010/wordml" xmlns:w15="http://schemas.microsoft.com/office/word/2012/wordml" xmlns:w16cex="http://schemas.microsoft.com/office/word/2018/wordml/cex" xmlns:w16cid="http://schemas.microsoft.com/office/word/2016/wordml/cid" xmlns:w16="http://schemas.microsoft.com/office/word/2018/wordml" xmlns:w16se="http://schemas.microsoft.com/office/word/2015/wordml/symex" xmlns:wpg="http://schemas.microsoft.com/office/word/2010/wordprocessingGroup" xmlns:wpi="http://schemas.microsoft.com/office/word/2010/wordprocessingInk" xmlns:wne="http://schemas.microsoft.com/office/word/2006/wordml" xmlns:wps="http://schemas.microsoft.com/office/word/2010/wordprocessingShape" mc:Ignorable="w14 w15 w16se w16cid w16 w16cex wp14">
   <w:body>
     <w:p>
       <w:r>
@@ -5452,16 +5452,14 @@
         </w:rPr>
         <w:t xml:space="preserve">Il sistema deve essere adattabile ai cambiamenti del dominio dell’applicazione e deve essere </w:t>
       </w:r>
-      <w:proofErr w:type="spellStart"/>
       <w:r>
         <w:rPr>
           <w:rFonts w:ascii="Century Gothic" w:hAnsi="Century Gothic"/>
           <w:color w:val="000000"/>
           <w:sz w:val="24"/>
         </w:rPr>
-        <w:t>manutenibile</w:t>
+        <w:t>mantenibile</w:t>
       </w:r>
-      <w:proofErr w:type="spellEnd"/>
       <w:r>
         <w:rPr>
           <w:rFonts w:ascii="Century Gothic" w:hAnsi="Century Gothic"/>
@@ -5831,11 +5829,16 @@
               <w:pStyle w:val="Citazione"/>
             </w:pPr>
             <w:r>
-              <w:t xml:space="preserve">Carlo decide di completare l’ordine, quindi si sposta nella sezione “acquisto” e a questo punto deve fornire un indirizzo. Egli inserisce i dati richiesti: “Nome e Cognome destinatario, </w:t>
-            </w:r>
+              <w:t>Carlo decide di completare l’ordine, quindi si sposta nella sezione “acquisto” e a questo punto deve fornire un indirizzo. Egli inserisce i dati richiesti: “Nome e Cognome destinatario, Città, provincia, via, CAP e numero di cellulare” e conferma l’operazione;</w:t>
+            </w:r>
+          </w:p>
+          <w:p>
+            <w:pPr>
+              <w:pStyle w:val="Citazione"/>
+            </w:pPr>
             <w:r>
               <w:lastRenderedPageBreak/>
-              <w:t>Città, provincia, via, CAP e numero di cellulare” e conferma l’operazione;</w:t>
+              <w:t>dopo aver confermato l’indirizzo per la spedizione, Carlo deve inserire una carta di credito. Egli completa le seguenti informazioni: “Nome e Cognome intestatario, numero di carta, data di scadenza e CVV”. L'utente conferma il metodo di pagamento;</w:t>
             </w:r>
           </w:p>
           <w:p>
@@ -5843,7 +5846,7 @@
               <w:pStyle w:val="Citazione"/>
             </w:pPr>
             <w:r>
-              <w:t>dopo aver confermato l’indirizzo per la spedizione, Carlo deve inserire una carta di credito. Egli completa le seguenti informazioni: “Nome e Cognome intestatario, numero di carta, data di scadenza e CVV”. L'utente conferma il metodo di pagamento;</w:t>
+              <w:t>a questo punto Carlo visualizza la pagina riepilogativa dell’ordine con il prodotto che sta acquistando, l’indirizzo di spedizione e il metodo di pagamento;</w:t>
             </w:r>
           </w:p>
           <w:p>
@@ -5851,7 +5854,7 @@
               <w:pStyle w:val="Citazione"/>
             </w:pPr>
             <w:r>
-              <w:t>a questo punto Carlo visualizza la pagina riepilogativa dell’ordine con il prodotto che sta acquistando, l’indirizzo di spedizione e il metodo di pagamento;</w:t>
+              <w:t>l'utente sceglie di concludere l’ordine e il sistema informa egli dell’avvenuta ricezione dello stesso;</w:t>
             </w:r>
           </w:p>
           <w:p>
@@ -5859,7 +5862,15 @@
               <w:pStyle w:val="Citazione"/>
             </w:pPr>
             <w:r>
-              <w:t>l'utente sceglie di concludere l’ordine e il sistema informa egli dell’avvenuta ricezione dello stesso;</w:t>
+              <w:t xml:space="preserve">completato l’acquisto da parte dell’utente, il sistema informa Giovanni, il magazziniere, che è stata acquistata una felpa della marca “Levi’s”, modello “Grey </w:t>
+            </w:r>
+            <w:proofErr w:type="spellStart"/>
+            <w:r>
+              <w:t>melange</w:t>
+            </w:r>
+            <w:proofErr w:type="spellEnd"/>
+            <w:r>
+              <w:t>” e taglia “M”;</w:t>
             </w:r>
           </w:p>
           <w:p>
@@ -5867,15 +5878,7 @@
               <w:pStyle w:val="Citazione"/>
             </w:pPr>
             <w:r>
-              <w:t xml:space="preserve">completato l’acquisto da parte dell’utente, il sistema informa Giovanni, il magazziniere, che è stata acquistata una felpa della marca “Levi’s”, modello “Grey </w:t>
-            </w:r>
-            <w:proofErr w:type="spellStart"/>
-            <w:r>
-              <w:t>melange</w:t>
-            </w:r>
-            <w:proofErr w:type="spellEnd"/>
-            <w:r>
-              <w:t>” e taglia “M”;</w:t>
+              <w:t>Giovanni reperisce l’articolo in magazzino e prepara l’imballaggio per affidare il collo al corriere;</w:t>
             </w:r>
           </w:p>
           <w:p>
@@ -5883,7 +5886,7 @@
               <w:pStyle w:val="Citazione"/>
             </w:pPr>
             <w:r>
-              <w:t>Giovanni reperisce l’articolo in magazzino e prepara l’imballaggio per affidare il collo al corriere;</w:t>
+              <w:t>Il collo relativo all’ordine viene affidato al corriere e a questo punto Carlo riceve una e-mail che conferma l’avvenuta spedizione e che contiene un link al sito web del corriere per il tracking;</w:t>
             </w:r>
           </w:p>
           <w:p>
@@ -5891,7 +5894,7 @@
               <w:pStyle w:val="Citazione"/>
             </w:pPr>
             <w:r>
-              <w:t>Il collo relativo all’ordine viene affidato al corriere e a questo punto Carlo riceve una e-mail che conferma l’avvenuta spedizione e che contiene un link al sito web del corriere per il tracking;</w:t>
+              <w:t>Il corriere provvede alla consegna all’indirizzo specificato da Carlo nella procedura di acquisto;</w:t>
             </w:r>
           </w:p>
           <w:p>
@@ -5899,7 +5902,7 @@
               <w:pStyle w:val="Citazione"/>
             </w:pPr>
             <w:r>
-              <w:t>Il corriere provvede alla consegna all’indirizzo specificato da Carlo nella procedura di acquisto;</w:t>
+              <w:t>al momento dell’avvenuta consegna del prodotto, Carlo si rende conto di aver acquistato una taglia errata per il suo capo d’abbigliamento e quindi decide di effettuare il reso;</w:t>
             </w:r>
           </w:p>
           <w:p>
@@ -5907,7 +5910,7 @@
               <w:pStyle w:val="Citazione"/>
             </w:pPr>
             <w:r>
-              <w:t>al momento dell’avvenuta consegna del prodotto, Carlo si rende conto di aver acquistato una taglia errata per il suo capo d’abbigliamento e quindi decide di effettuare il reso;</w:t>
+              <w:t>Carlo accede al sito web con le sue credenziali e si reca nella sezione “storico acquisti” della sua area personale;</w:t>
             </w:r>
           </w:p>
           <w:p>
@@ -5915,7 +5918,7 @@
               <w:pStyle w:val="Citazione"/>
             </w:pPr>
             <w:r>
-              <w:t>Carlo accede al sito web con le sue credenziali e si reca nella sezione “storico acquisti” della sua area personale;</w:t>
+              <w:t>l’utente visualizza la lista degli ordini effettuati e sceglie l’ultimo che ha effettuato;</w:t>
             </w:r>
           </w:p>
           <w:p>
@@ -5923,7 +5926,13 @@
               <w:pStyle w:val="Citazione"/>
             </w:pPr>
             <w:r>
-              <w:t>l’utente visualizza la lista degli ordini effettuati e sceglie l’ultimo che ha effettuato;</w:t>
+              <w:t>dopo aver scelto l’articolo, Carlo ha a disposizione l’opzione per il reso dove deve specificare il motivo dello stesso e a tal proposito seleziona “Taglia errata”</w:t>
+            </w:r>
+            <w:r>
+              <w:t xml:space="preserve"> </w:t>
+            </w:r>
+            <w:r>
+              <w:t>proseguendo con la procedura;</w:t>
             </w:r>
           </w:p>
           <w:p>
@@ -5931,21 +5940,7 @@
               <w:pStyle w:val="Citazione"/>
             </w:pPr>
             <w:r>
-              <w:t xml:space="preserve">dopo aver scelto l’articolo, Carlo ha a disposizione l’opzione per il reso dove deve specificare il motivo dello stesso e a tal proposito seleziona “Taglia </w:t>
-            </w:r>
-            <w:proofErr w:type="gramStart"/>
-            <w:r>
-              <w:t>errata”</w:t>
-            </w:r>
-            <w:r>
-              <w:t xml:space="preserve"> </w:t>
-            </w:r>
-            <w:r>
-              <w:t xml:space="preserve"> proseguendo</w:t>
-            </w:r>
-            <w:proofErr w:type="gramEnd"/>
-            <w:r>
-              <w:t xml:space="preserve"> con la procedura;</w:t>
+              <w:t>per il ritiro del prodotto, il sistema chiede all’utente di confermare l’indirizzo di spedizione utilizzato per la consegna o di indicarne uno nuovo;</w:t>
             </w:r>
           </w:p>
           <w:p>
@@ -5953,7 +5948,7 @@
               <w:pStyle w:val="Citazione"/>
             </w:pPr>
             <w:r>
-              <w:t>per il ritiro del prodotto, il sistema chiede all’utente di confermare l’indirizzo di spedizione utilizzato per la consegna o di indicarne uno nuovo;</w:t>
+              <w:t>Carlo seleziona l’indirizzo inserito precedentemente e continua;</w:t>
             </w:r>
           </w:p>
           <w:p>
@@ -5961,7 +5956,7 @@
               <w:pStyle w:val="Citazione"/>
             </w:pPr>
             <w:r>
-              <w:t>Carlo seleziona l’indirizzo inserito precedentemente e continua;</w:t>
+              <w:t>con la stessa procedura descritta precedentemente il sistema chiede all’utente di effettuare una scelta riguardante il metodo di pagamento per il rimborso, Carlo sceglie lo stesso utilizzato per acquistare il prodotto e prosegue;</w:t>
             </w:r>
           </w:p>
           <w:p>
@@ -5969,7 +5964,7 @@
               <w:pStyle w:val="Citazione"/>
             </w:pPr>
             <w:r>
-              <w:t>con la stessa procedura descritta precedentemente il sistema chiede all’utente di effettuare una scelta riguardante il metodo di pagamento per il rimborso, Carlo sceglie lo stesso utilizzato per acquistare il prodotto e prosegue;</w:t>
+              <w:t>a questo punto la procedura di reso è completa e il sistema informa l’utente circa i tempi stimati per il ritiro dell’articolo;</w:t>
             </w:r>
           </w:p>
           <w:p>
@@ -5977,15 +5972,6 @@
               <w:pStyle w:val="Citazione"/>
             </w:pPr>
             <w:r>
-              <w:t>a questo punto la procedura di reso è completa e il sistema informa l’utente circa i tempi stimati per il ritiro dell’articolo;</w:t>
-            </w:r>
-          </w:p>
-          <w:p>
-            <w:pPr>
-              <w:pStyle w:val="Citazione"/>
-            </w:pPr>
-            <w:r>
-              <w:lastRenderedPageBreak/>
               <w:t>una volta giunto in magazzino tramite corriere, l’articolo è inserito nuovamente nel database da Giovanni che provvede anche ad avvisare Luca del completamento del reso;</w:t>
             </w:r>
           </w:p>
@@ -6285,20 +6271,27 @@
               <w:pStyle w:val="Citazione"/>
             </w:pPr>
             <w:r>
-              <w:t xml:space="preserve">il magazziniere prende uno dei 100 jeans e inserisce le informazioni: </w:t>
+              <w:t xml:space="preserve">il magazziniere prende uno dei </w:t>
+            </w:r>
+            <w:proofErr w:type="gramStart"/>
+            <w:r>
+              <w:t>100</w:t>
+            </w:r>
+            <w:proofErr w:type="gramEnd"/>
+            <w:r>
+              <w:t xml:space="preserve"> jeans e inserisce le informazioni: </w:t>
             </w:r>
             <w:r>
               <w:rPr>
                 <w:i/>
               </w:rPr>
-              <w:t xml:space="preserve">codice prodotto, descrizione, marca, modello, taglia, colore, quantità, </w:t>
-            </w:r>
-            <w:proofErr w:type="gramStart"/>
+              <w:t>codice prodotto, descrizione, marca, modello, taglia, colore, quantità, categoria</w:t>
+            </w:r>
             <w:r>
               <w:rPr>
                 <w:i/>
               </w:rPr>
-              <w:t>categoria</w:t>
+              <w:t xml:space="preserve"> </w:t>
             </w:r>
             <w:r>
               <w:rPr>
@@ -6306,7 +6299,6 @@
               </w:rPr>
               <w:t>(</w:t>
             </w:r>
-            <w:proofErr w:type="gramEnd"/>
             <w:r>
               <w:rPr>
                 <w:b/>
@@ -6345,7 +6337,19 @@
               <w:rPr>
                 <w:i/>
               </w:rPr>
-              <w:t>, tipo(</w:t>
+              <w:t>, tipo</w:t>
+            </w:r>
+            <w:r>
+              <w:rPr>
+                <w:i/>
+              </w:rPr>
+              <w:t xml:space="preserve"> </w:t>
+            </w:r>
+            <w:r>
+              <w:rPr>
+                <w:i/>
+              </w:rPr>
+              <w:t>(</w:t>
             </w:r>
             <w:r>
               <w:rPr>
@@ -6427,48 +6431,45 @@
               <w:pStyle w:val="Citazione"/>
             </w:pPr>
             <w:r>
-              <w:t xml:space="preserve">in seguito all’inserimento di un nuovo articolo nel catalogo, Luca, il gestore marketing, viene informato di un nuovo </w:t>
-            </w:r>
+              <w:t>in seguito all’inserimento di un nuovo articolo nel catalogo, Luca, il gestore marketing, viene informato di un nuovo prodotto presente nel sistema che ha bisogno di essere etichettato con un prezzo di vendita;</w:t>
+            </w:r>
+          </w:p>
+          <w:p>
+            <w:pPr>
+              <w:pStyle w:val="Citazione"/>
+            </w:pPr>
+            <w:r>
+              <w:t>Luca accede al sistema con le sue credenziali;</w:t>
+            </w:r>
+          </w:p>
+          <w:p>
+            <w:pPr>
+              <w:pStyle w:val="Citazione"/>
+            </w:pPr>
+            <w:r>
+              <w:t xml:space="preserve">il sito web mostra una schermata con due opzioni: </w:t>
+            </w:r>
+            <w:r>
+              <w:rPr>
+                <w:i/>
+              </w:rPr>
+              <w:t>Cerca prodotto o Cerca ordine;</w:t>
+            </w:r>
+          </w:p>
+          <w:p>
+            <w:pPr>
+              <w:pStyle w:val="Citazione"/>
+            </w:pPr>
+            <w:r>
+              <w:t>Luca seleziona la prima scelta e inserisce il codice dell’articolo che vuole visualizzare, quindi il codice che gli è stato comunicato precedentemente da Giovanni;</w:t>
+            </w:r>
+          </w:p>
+          <w:p>
+            <w:pPr>
+              <w:pStyle w:val="Citazione"/>
+            </w:pPr>
             <w:r>
               <w:lastRenderedPageBreak/>
-              <w:t>prodotto presente nel sistema che ha bisogno di essere etichettato con un prezzo di vendita;</w:t>
-            </w:r>
-          </w:p>
-          <w:p>
-            <w:pPr>
-              <w:pStyle w:val="Citazione"/>
-            </w:pPr>
-            <w:r>
-              <w:t>Luca accede al sistema con le sue credenziali;</w:t>
-            </w:r>
-          </w:p>
-          <w:p>
-            <w:pPr>
-              <w:pStyle w:val="Citazione"/>
-            </w:pPr>
-            <w:r>
-              <w:t xml:space="preserve">il sito web mostra una schermata con due opzioni: </w:t>
-            </w:r>
-            <w:r>
-              <w:rPr>
-                <w:i/>
-              </w:rPr>
-              <w:t>Cerca prodotto o Cerca ordine;</w:t>
-            </w:r>
-          </w:p>
-          <w:p>
-            <w:pPr>
-              <w:pStyle w:val="Citazione"/>
-            </w:pPr>
-            <w:r>
-              <w:t>Luca seleziona la prima scelta e inserisce il codice dell’articolo che vuole visualizzare, quindi il codice che gli è stato comunicato precedentemente da Giovanni;</w:t>
-            </w:r>
-          </w:p>
-          <w:p>
-            <w:pPr>
-              <w:pStyle w:val="Citazione"/>
-            </w:pPr>
-            <w:r>
               <w:t xml:space="preserve">confermato il codice, il sito mostra il prodotto con le relative informazioni e tre campi da compilare: </w:t>
             </w:r>
             <w:r>
@@ -6805,6 +6806,9 @@
           <w:p/>
           <w:p/>
           <w:p>
+            <w:pPr>
+              <w:jc w:val="left"/>
+            </w:pPr>
             <w:r>
               <w:t>6)</w:t>
             </w:r>
@@ -6812,7 +6816,13 @@
               <w:t xml:space="preserve"> </w:t>
             </w:r>
             <w:r>
-              <w:t>il sistema mostra i dettagli del prodotto selezionato: “composizione, prezzo e taglie”.</w:t>
+              <w:t>il sistema mostra i dettagli del prodotto</w:t>
+            </w:r>
+            <w:r>
+              <w:t xml:space="preserve"> </w:t>
+            </w:r>
+            <w:r>
+              <w:t>selezionato: “composizione, prezzo e taglie”.</w:t>
             </w:r>
           </w:p>
         </w:tc>
@@ -7167,6 +7177,9 @@
           <w:p/>
           <w:p/>
           <w:p>
+            <w:pPr>
+              <w:jc w:val="left"/>
+            </w:pPr>
             <w:r>
               <w:t>2)</w:t>
             </w:r>
@@ -8526,6 +8539,9 @@
             </w:r>
           </w:p>
           <w:p>
+            <w:pPr>
+              <w:jc w:val="left"/>
+            </w:pPr>
             <w:r>
               <w:t>1)L’utente clicca sulla voce “Aggiungi indirizzo”.</w:t>
             </w:r>
@@ -8535,6 +8551,9 @@
           <w:p/>
           <w:p/>
           <w:p>
+            <w:pPr>
+              <w:jc w:val="left"/>
+            </w:pPr>
             <w:r>
               <w:t>3)l’utente seleziona sulla voce “Invia” dopo aver riempito correttamente i campi.</w:t>
             </w:r>
@@ -8569,6 +8588,9 @@
           <w:p/>
           <w:p/>
           <w:p>
+            <w:pPr>
+              <w:jc w:val="left"/>
+            </w:pPr>
             <w:r>
               <w:t xml:space="preserve">2)il sistema visualizza una pagina con un </w:t>
             </w:r>
@@ -9081,6 +9103,9 @@
           <w:p/>
           <w:p/>
           <w:p>
+            <w:pPr>
+              <w:jc w:val="left"/>
+            </w:pPr>
             <w:r>
               <w:t xml:space="preserve">2)Il sistema risponde indirizzando l’utente </w:t>
             </w:r>
@@ -9095,6 +9120,9 @@
           <w:p/>
           <w:p/>
           <w:p>
+            <w:pPr>
+              <w:jc w:val="left"/>
+            </w:pPr>
             <w:r>
               <w:t>4)</w:t>
             </w:r>
@@ -9558,6 +9586,9 @@
           <w:p/>
           <w:p/>
           <w:p>
+            <w:pPr>
+              <w:jc w:val="left"/>
+            </w:pPr>
             <w:r>
               <w:t>4)Il sistema mostra un messaggio che conferma l’avvenuta eliminazione dell’indirizzo</w:t>
             </w:r>
@@ -9997,6 +10028,9 @@
           <w:p/>
           <w:p/>
           <w:p>
+            <w:pPr>
+              <w:jc w:val="left"/>
+            </w:pPr>
             <w:r>
               <w:t>2)Il sistema risponde facendo apparire una schermata</w:t>
             </w:r>
@@ -10794,6 +10828,9 @@
           <w:p/>
           <w:p/>
           <w:p>
+            <w:pPr>
+              <w:jc w:val="left"/>
+            </w:pPr>
             <w:r>
               <w:t>3</w:t>
             </w:r>
@@ -10822,6 +10859,9 @@
           <w:p/>
           <w:p/>
           <w:p>
+            <w:pPr>
+              <w:jc w:val="left"/>
+            </w:pPr>
             <w:r>
               <w:t>2</w:t>
             </w:r>
@@ -11292,6 +11332,9 @@
           <w:p/>
           <w:p/>
           <w:p>
+            <w:pPr>
+              <w:jc w:val="left"/>
+            </w:pPr>
             <w:r>
               <w:t>4</w:t>
             </w:r>
@@ -12623,6 +12666,9 @@
           <w:p/>
           <w:p/>
           <w:p>
+            <w:pPr>
+              <w:jc w:val="left"/>
+            </w:pPr>
             <w:r>
               <w:t>4) il sistema</w:t>
             </w:r>
@@ -13045,6 +13091,9 @@
           <w:p/>
           <w:p/>
           <w:p>
+            <w:pPr>
+              <w:jc w:val="left"/>
+            </w:pPr>
             <w:r>
               <w:t>2) il sistema mostra una pagina con l’elenco degli acquisti effettuati dall’utente</w:t>
             </w:r>
@@ -13408,6 +13457,9 @@
           <w:p/>
           <w:p/>
           <w:p>
+            <w:pPr>
+              <w:jc w:val="left"/>
+            </w:pPr>
             <w:r>
               <w:t>2) il sistema provvede alla cancellazione dell’utente all’interno degli utenti registrati al sito</w:t>
             </w:r>
@@ -13789,6 +13841,9 @@
           <w:p/>
           <w:p/>
           <w:p>
+            <w:pPr>
+              <w:jc w:val="left"/>
+            </w:pPr>
             <w:r>
               <w:t>7) l’utente seleziona un metodo di pagamento registrato in precedenza oppure ne fornisce uno nuovo, selezionando “Aggiungi una carta di credito” e completando l’UC12. A questo punto seleziona “Concludi reso”.</w:t>
             </w:r>
@@ -13846,6 +13901,9 @@
           <w:p/>
           <w:p/>
           <w:p>
+            <w:pPr>
+              <w:jc w:val="left"/>
+            </w:pPr>
             <w:r>
               <w:t>6) il sistema mostra la pagina relativa alla specifica del metodo di pagamento su cui l’utente vuole ricevere il rimborso</w:t>
             </w:r>
@@ -14778,6 +14836,9 @@
           <w:p/>
           <w:p/>
           <w:p>
+            <w:pPr>
+              <w:jc w:val="left"/>
+            </w:pPr>
             <w:r>
               <w:t>5)</w:t>
             </w:r>
@@ -17908,6 +17969,9 @@
           <w:p/>
           <w:p/>
           <w:p>
+            <w:pPr>
+              <w:jc w:val="left"/>
+            </w:pPr>
             <w:r>
               <w:t xml:space="preserve">5) Il sistema invia al </w:t>
             </w:r>
@@ -18389,6 +18453,9 @@
             </w:r>
           </w:p>
           <w:p>
+            <w:pPr>
+              <w:jc w:val="left"/>
+            </w:pPr>
             <w:r>
               <w:t>1) Il sistema mostra al gestore marketing la propria pagina personale.</w:t>
             </w:r>
@@ -18896,6 +18963,9 @@
             </w:r>
           </w:p>
           <w:p>
+            <w:pPr>
+              <w:jc w:val="left"/>
+            </w:pPr>
             <w:r>
               <w:t>1) Il sistema mostra al gestore marketing la propria pagina personale.</w:t>
             </w:r>
@@ -18903,6 +18973,9 @@
           <w:p/>
           <w:p/>
           <w:p>
+            <w:pPr>
+              <w:jc w:val="left"/>
+            </w:pPr>
             <w:r>
               <w:t>3) Il sistema mostra al gestore marketing i prodotti disponibili con relativo prezzo</w:t>
             </w:r>
@@ -18911,18 +18984,10 @@
           <w:p/>
           <w:p>
             <w:r>
-              <w:t xml:space="preserve">5)Il sistema </w:t>
-            </w:r>
-            <w:proofErr w:type="gramStart"/>
-            <w:r>
-              <w:t xml:space="preserve">mostra  </w:t>
-            </w:r>
-            <w:r>
-              <w:t>un</w:t>
-            </w:r>
-            <w:proofErr w:type="gramEnd"/>
-            <w:r>
-              <w:t xml:space="preserve"> </w:t>
+              <w:t xml:space="preserve">5)Il sistema mostra </w:t>
+            </w:r>
+            <w:r>
+              <w:t xml:space="preserve">un </w:t>
             </w:r>
             <w:proofErr w:type="spellStart"/>
             <w:r>
@@ -19464,6 +19529,9 @@
             </w:r>
           </w:p>
           <w:p>
+            <w:pPr>
+              <w:jc w:val="left"/>
+            </w:pPr>
             <w:r>
               <w:t>1) Il sistema mostra al gestore marketing la propria pagina personale.</w:t>
             </w:r>
@@ -19480,6 +19548,9 @@
           <w:p/>
           <w:p/>
           <w:p>
+            <w:pPr>
+              <w:jc w:val="left"/>
+            </w:pPr>
             <w:r>
               <w:t>5</w:t>
             </w:r>
@@ -20265,6 +20336,9 @@
           <w:p/>
           <w:p/>
           <w:p>
+            <w:pPr>
+              <w:jc w:val="left"/>
+            </w:pPr>
             <w:r>
               <w:t>2) il sistema svuota tutti i campi presenti per consentire all’utente di reinserire nuovamente le informazioni.</w:t>
             </w:r>
@@ -22698,6 +22772,9 @@
           <w:p/>
           <w:p/>
           <w:p>
+            <w:pPr>
+              <w:jc w:val="left"/>
+            </w:pPr>
             <w:r>
               <w:t>3) L’utente corregge l’errore</w:t>
             </w:r>
@@ -22755,6 +22832,9 @@
           <w:p/>
           <w:p/>
           <w:p>
+            <w:pPr>
+              <w:jc w:val="left"/>
+            </w:pPr>
             <w:r>
               <w:t>4) Il sistema inserisce l’utente nel sistema</w:t>
             </w:r>
@@ -23136,6 +23216,9 @@
             </w:r>
           </w:p>
           <w:p>
+            <w:pPr>
+              <w:jc w:val="left"/>
+            </w:pPr>
             <w:r>
               <w:t>1)L’utente commette un errore durante la digitazione dell’indirizzo</w:t>
             </w:r>
@@ -24080,6 +24163,9 @@
           <w:p/>
           <w:p/>
           <w:p>
+            <w:pPr>
+              <w:jc w:val="left"/>
+            </w:pPr>
             <w:r>
               <w:t xml:space="preserve">2) Il sistema colora il bordo del </w:t>
             </w:r>
@@ -24533,6 +24619,9 @@
           <w:p/>
           <w:p/>
           <w:p>
+            <w:pPr>
+              <w:jc w:val="left"/>
+            </w:pPr>
             <w:r>
               <w:t xml:space="preserve">2) Il sistema colora il bordo del </w:t>
             </w:r>
@@ -25431,6 +25520,9 @@
           <w:p/>
           <w:p/>
           <w:p>
+            <w:pPr>
+              <w:jc w:val="left"/>
+            </w:pPr>
             <w:r>
               <w:t xml:space="preserve">2) Il sistema colora il bordo del </w:t>
             </w:r>
@@ -27648,6 +27740,9 @@
           <w:p/>
           <w:p/>
           <w:p>
+            <w:pPr>
+              <w:jc w:val="left"/>
+            </w:pPr>
             <w:r>
               <w:t>3) l’utente provvede a modificare il proprio numero di carta inserendone uno corretto.</w:t>
             </w:r>
@@ -28053,17 +28148,12 @@
               <w:t xml:space="preserve">2) il sistema colora di rosso il </w:t>
             </w:r>
             <w:proofErr w:type="spellStart"/>
-            <w:proofErr w:type="gramStart"/>
             <w:r>
               <w:t>form</w:t>
             </w:r>
             <w:proofErr w:type="spellEnd"/>
             <w:r>
-              <w:t xml:space="preserve">  e</w:t>
-            </w:r>
-            <w:proofErr w:type="gramEnd"/>
-            <w:r>
-              <w:t xml:space="preserve"> mostra un messaggio nel quale informa l’utente che è stato inserito un CVV non valido: il CVV deve avere lunghezza 3 e deve essere privo di</w:t>
+              <w:t xml:space="preserve"> e mostra un messaggio nel quale informa l’utente che è stato inserito un CVV non valido: il CVV deve avere lunghezza 3 e deve essere privo di</w:t>
             </w:r>
             <w:r>
               <w:t xml:space="preserve"> caratteri speciali e di testo.</w:t>
@@ -28427,6 +28517,9 @@
           <w:p/>
           <w:p/>
           <w:p>
+            <w:pPr>
+              <w:jc w:val="left"/>
+            </w:pPr>
             <w:r>
               <w:t xml:space="preserve">2) il sistema colora di rosso il </w:t>
             </w:r>
@@ -29198,6 +29291,9 @@
           <w:p/>
           <w:p/>
           <w:p>
+            <w:pPr>
+              <w:jc w:val="left"/>
+            </w:pPr>
             <w:r>
               <w:t xml:space="preserve">2)Il sistema evidenzia in rosso il </w:t>
             </w:r>
@@ -29597,6 +29693,9 @@
           <w:p/>
           <w:p/>
           <w:p>
+            <w:pPr>
+              <w:jc w:val="left"/>
+            </w:pPr>
             <w:r>
               <w:t>2)</w:t>
             </w:r>
@@ -29604,7 +29703,13 @@
               <w:t xml:space="preserve">Il sistema evidenzia in rosso il bordo </w:t>
             </w:r>
             <w:r>
-              <w:t>della casella “foto” e mostra il messaggio “</w:t>
+              <w:t>della casella “foto” e mostra il messaggio</w:t>
+            </w:r>
+            <w:r>
+              <w:t xml:space="preserve"> </w:t>
+            </w:r>
+            <w:r>
+              <w:t>“</w:t>
             </w:r>
             <w:r>
               <w:t>I</w:t>
@@ -30441,13 +30546,14 @@
             <w:r>
               <w:t xml:space="preserve">solo le taglie </w:t>
             </w:r>
-            <w:proofErr w:type="gramStart"/>
-            <w:r>
-              <w:t>consentite(</w:t>
-            </w:r>
-            <w:proofErr w:type="gramEnd"/>
-            <w:r>
-              <w:t>S, M, L, XL)</w:t>
+            <w:r>
+              <w:t>consentite</w:t>
+            </w:r>
+            <w:r>
+              <w:t xml:space="preserve"> </w:t>
+            </w:r>
+            <w:r>
+              <w:t>(S, M, L, XL)</w:t>
             </w:r>
           </w:p>
           <w:p/>
@@ -33139,6 +33245,9 @@
           <w:p/>
           <w:p/>
           <w:p>
+            <w:pPr>
+              <w:jc w:val="left"/>
+            </w:pPr>
             <w:r>
               <w:t>2) il sistema invita l’utente a riprovare, poiché la descrizione inserita supera i 200 caratteri consentiti</w:t>
             </w:r>
@@ -33464,6 +33573,9 @@
           <w:p/>
           <w:p/>
           <w:p>
+            <w:pPr>
+              <w:jc w:val="left"/>
+            </w:pPr>
             <w:r>
               <w:t>2) il sistema invita l’utente a riprovare poiché il codice inserito non corrisponde a nessuna procedura di reso in corso</w:t>
             </w:r>
@@ -33788,6 +33900,9 @@
           <w:p/>
           <w:p/>
           <w:p>
+            <w:pPr>
+              <w:jc w:val="left"/>
+            </w:pPr>
             <w:r>
               <w:t xml:space="preserve">2) il sistema invita l’utente a riprovare, poiché il prezzo non è stato inserito nel formato corretto: </w:t>
             </w:r>
@@ -34130,6 +34245,9 @@
           <w:p/>
           <w:p/>
           <w:p>
+            <w:pPr>
+              <w:jc w:val="left"/>
+            </w:pPr>
             <w:r>
               <w:t>2) il sistema invita l’utente a riprovare, poiché la promozione inserita non rispetta il formato richiesto: numero intero compreso tra 1 e 99</w:t>
             </w:r>
@@ -34459,6 +34577,10 @@
           <w:p/>
           <w:p/>
           <w:p>
+            <w:pPr>
+              <w:jc w:val="left"/>
+            </w:pPr>
+            <w:bookmarkStart w:id="65" w:name="_GoBack"/>
             <w:r>
               <w:t xml:space="preserve">2) il sistema invita </w:t>
             </w:r>
@@ -34471,6 +34593,7 @@
             <w:r>
               <w:t>associato al reso che si sta trattando</w:t>
             </w:r>
+            <w:bookmarkEnd w:id="65"/>
           </w:p>
         </w:tc>
       </w:tr>
@@ -34578,7 +34701,7 @@
       <w:pPr>
         <w:pStyle w:val="Titolo3"/>
       </w:pPr>
-      <w:bookmarkStart w:id="65" w:name="_Toc27132678"/>
+      <w:bookmarkStart w:id="66" w:name="_Toc27132678"/>
       <w:r>
         <w:rPr>
           <w:noProof/>
@@ -34652,7 +34775,7 @@
       <w:r>
         <w:t>diagram</w:t>
       </w:r>
-      <w:bookmarkEnd w:id="65"/>
+      <w:bookmarkEnd w:id="66"/>
       <w:proofErr w:type="spellEnd"/>
     </w:p>
     <w:p>
@@ -34679,7 +34802,7 @@
       <w:pPr>
         <w:pStyle w:val="Titolo3"/>
       </w:pPr>
-      <w:bookmarkStart w:id="66" w:name="_Toc27132679"/>
+      <w:bookmarkStart w:id="67" w:name="_Toc27132679"/>
       <w:r>
         <w:rPr>
           <w:rFonts w:asciiTheme="majorHAnsi" w:hAnsiTheme="majorHAnsi"/>
@@ -34725,7 +34848,7 @@
       <w:r>
         <w:t>diagram</w:t>
       </w:r>
-      <w:bookmarkEnd w:id="66"/>
+      <w:bookmarkEnd w:id="67"/>
       <w:proofErr w:type="spellEnd"/>
     </w:p>
     <w:p>
@@ -34737,7 +34860,7 @@
       <w:pPr>
         <w:pStyle w:val="Titolo3"/>
       </w:pPr>
-      <w:bookmarkStart w:id="67" w:name="_Toc27132680"/>
+      <w:bookmarkStart w:id="68" w:name="_Toc27132680"/>
       <w:r>
         <w:lastRenderedPageBreak/>
         <w:t>3.</w:t>
@@ -34763,7 +34886,7 @@
       <w:r>
         <w:t>diagram</w:t>
       </w:r>
-      <w:bookmarkEnd w:id="67"/>
+      <w:bookmarkEnd w:id="68"/>
       <w:proofErr w:type="spellEnd"/>
     </w:p>
     <w:p>
@@ -34930,7 +35053,7 @@
     <w:p>
       <w:r>
         <w:pict w14:anchorId="52255612">
-          <v:shape id="_x0000_i1029" type="#_x0000_t75" style="width:482.4pt;height:252pt">
+          <v:shape id="_x0000_i1029" type="#_x0000_t75" style="width:481.8pt;height:252pt">
             <v:imagedata r:id="rId16" o:title="effettua un reso"/>
           </v:shape>
         </w:pict>
@@ -35152,8 +35275,6 @@
           </wp:inline>
         </w:drawing>
       </w:r>
-      <w:bookmarkStart w:id="68" w:name="_GoBack"/>
-      <w:bookmarkEnd w:id="68"/>
     </w:p>
     <w:p>
       <w:pPr>
@@ -38170,7 +38291,7 @@
 </file>
 
 <file path=word/endnotes.xml><?xml version="1.0" encoding="utf-8"?>
-<w:endnotes xmlns:wpc="http://schemas.microsoft.com/office/word/2010/wordprocessingCanvas" xmlns:cx="http://schemas.microsoft.com/office/drawing/2014/chartex" xmlns:cx1="http://schemas.microsoft.com/office/drawing/2015/9/8/chartex" xmlns:cx2="http://schemas.microsoft.com/office/drawing/2015/10/21/chartex" xmlns:cx3="http://schemas.microsoft.com/office/drawing/2016/5/9/chartex" xmlns:cx4="http://schemas.microsoft.com/office/drawing/2016/5/10/chartex" xmlns:cx5="http://schemas.microsoft.com/office/drawing/2016/5/11/chartex" xmlns:cx6="http://schemas.microsoft.com/office/drawing/2016/5/12/chartex" xmlns:cx7="http://schemas.microsoft.com/office/drawing/2016/5/13/chartex" xmlns:cx8="http://schemas.microsoft.com/office/drawing/2016/5/14/chartex" xmlns:mc="http://schemas.openxmlformats.org/markup-compatibility/2006" xmlns:aink="http://schemas.microsoft.com/office/drawing/2016/ink" xmlns:am3d="http://schemas.microsoft.com/office/drawing/2017/model3d" xmlns:o="urn:schemas-microsoft-com:office:office" xmlns:r="http://schemas.openxmlformats.org/officeDocument/2006/relationships" xmlns:m="http://schemas.openxmlformats.org/officeDocument/2006/math" xmlns:v="urn:schemas-microsoft-com:vml" xmlns:wp14="http://schemas.microsoft.com/office/word/2010/wordprocessingDrawing" xmlns:wp="http://schemas.openxmlformats.org/drawingml/2006/wordprocessingDrawing" xmlns:w10="urn:schemas-microsoft-com:office:word" xmlns:w="http://schemas.openxmlformats.org/wordprocessingml/2006/main" xmlns:w14="http://schemas.microsoft.com/office/word/2010/wordml" xmlns:w15="http://schemas.microsoft.com/office/word/2012/wordml" xmlns:w16cid="http://schemas.microsoft.com/office/word/2016/wordml/cid" xmlns:w16se="http://schemas.microsoft.com/office/word/2015/wordml/symex" xmlns:wpg="http://schemas.microsoft.com/office/word/2010/wordprocessingGroup" xmlns:wpi="http://schemas.microsoft.com/office/word/2010/wordprocessingInk" xmlns:wne="http://schemas.microsoft.com/office/word/2006/wordml" xmlns:wps="http://schemas.microsoft.com/office/word/2010/wordprocessingShape" mc:Ignorable="w14 w15 w16se w16cid wp14">
+<w:endnotes xmlns:wpc="http://schemas.microsoft.com/office/word/2010/wordprocessingCanvas" xmlns:cx="http://schemas.microsoft.com/office/drawing/2014/chartex" xmlns:cx1="http://schemas.microsoft.com/office/drawing/2015/9/8/chartex" xmlns:cx2="http://schemas.microsoft.com/office/drawing/2015/10/21/chartex" xmlns:cx3="http://schemas.microsoft.com/office/drawing/2016/5/9/chartex" xmlns:cx4="http://schemas.microsoft.com/office/drawing/2016/5/10/chartex" xmlns:cx5="http://schemas.microsoft.com/office/drawing/2016/5/11/chartex" xmlns:cx6="http://schemas.microsoft.com/office/drawing/2016/5/12/chartex" xmlns:cx7="http://schemas.microsoft.com/office/drawing/2016/5/13/chartex" xmlns:cx8="http://schemas.microsoft.com/office/drawing/2016/5/14/chartex" xmlns:mc="http://schemas.openxmlformats.org/markup-compatibility/2006" xmlns:aink="http://schemas.microsoft.com/office/drawing/2016/ink" xmlns:am3d="http://schemas.microsoft.com/office/drawing/2017/model3d" xmlns:o="urn:schemas-microsoft-com:office:office" xmlns:r="http://schemas.openxmlformats.org/officeDocument/2006/relationships" xmlns:m="http://schemas.openxmlformats.org/officeDocument/2006/math" xmlns:v="urn:schemas-microsoft-com:vml" xmlns:wp14="http://schemas.microsoft.com/office/word/2010/wordprocessingDrawing" xmlns:wp="http://schemas.openxmlformats.org/drawingml/2006/wordprocessingDrawing" xmlns:w10="urn:schemas-microsoft-com:office:word" xmlns:w="http://schemas.openxmlformats.org/wordprocessingml/2006/main" xmlns:w14="http://schemas.microsoft.com/office/word/2010/wordml" xmlns:w15="http://schemas.microsoft.com/office/word/2012/wordml" xmlns:w16cex="http://schemas.microsoft.com/office/word/2018/wordml/cex" xmlns:w16cid="http://schemas.microsoft.com/office/word/2016/wordml/cid" xmlns:w16="http://schemas.microsoft.com/office/word/2018/wordml" xmlns:w16se="http://schemas.microsoft.com/office/word/2015/wordml/symex" xmlns:wpg="http://schemas.microsoft.com/office/word/2010/wordprocessingGroup" xmlns:wpi="http://schemas.microsoft.com/office/word/2010/wordprocessingInk" xmlns:wne="http://schemas.microsoft.com/office/word/2006/wordml" xmlns:wps="http://schemas.microsoft.com/office/word/2010/wordprocessingShape" mc:Ignorable="w14 w15 w16se w16cid w16 w16cex wp14">
   <w:endnote w:type="separator" w:id="-1">
     <w:p>
       <w:pPr>
@@ -38195,7 +38316,7 @@
 </file>
 
 <file path=word/footer1.xml><?xml version="1.0" encoding="utf-8"?>
-<w:ftr xmlns:wpc="http://schemas.microsoft.com/office/word/2010/wordprocessingCanvas" xmlns:cx="http://schemas.microsoft.com/office/drawing/2014/chartex" xmlns:cx1="http://schemas.microsoft.com/office/drawing/2015/9/8/chartex" xmlns:cx2="http://schemas.microsoft.com/office/drawing/2015/10/21/chartex" xmlns:cx3="http://schemas.microsoft.com/office/drawing/2016/5/9/chartex" xmlns:cx4="http://schemas.microsoft.com/office/drawing/2016/5/10/chartex" xmlns:cx5="http://schemas.microsoft.com/office/drawing/2016/5/11/chartex" xmlns:cx6="http://schemas.microsoft.com/office/drawing/2016/5/12/chartex" xmlns:cx7="http://schemas.microsoft.com/office/drawing/2016/5/13/chartex" xmlns:cx8="http://schemas.microsoft.com/office/drawing/2016/5/14/chartex" xmlns:mc="http://schemas.openxmlformats.org/markup-compatibility/2006" xmlns:aink="http://schemas.microsoft.com/office/drawing/2016/ink" xmlns:am3d="http://schemas.microsoft.com/office/drawing/2017/model3d" xmlns:o="urn:schemas-microsoft-com:office:office" xmlns:r="http://schemas.openxmlformats.org/officeDocument/2006/relationships" xmlns:m="http://schemas.openxmlformats.org/officeDocument/2006/math" xmlns:v="urn:schemas-microsoft-com:vml" xmlns:wp14="http://schemas.microsoft.com/office/word/2010/wordprocessingDrawing" xmlns:wp="http://schemas.openxmlformats.org/drawingml/2006/wordprocessingDrawing" xmlns:w10="urn:schemas-microsoft-com:office:word" xmlns:w="http://schemas.openxmlformats.org/wordprocessingml/2006/main" xmlns:w14="http://schemas.microsoft.com/office/word/2010/wordml" xmlns:w15="http://schemas.microsoft.com/office/word/2012/wordml" xmlns:w16cid="http://schemas.microsoft.com/office/word/2016/wordml/cid" xmlns:w16se="http://schemas.microsoft.com/office/word/2015/wordml/symex" xmlns:wpg="http://schemas.microsoft.com/office/word/2010/wordprocessingGroup" xmlns:wpi="http://schemas.microsoft.com/office/word/2010/wordprocessingInk" xmlns:wne="http://schemas.microsoft.com/office/word/2006/wordml" xmlns:wps="http://schemas.microsoft.com/office/word/2010/wordprocessingShape" mc:Ignorable="w14 w15 w16se w16cid wp14">
+<w:ftr xmlns:wpc="http://schemas.microsoft.com/office/word/2010/wordprocessingCanvas" xmlns:cx="http://schemas.microsoft.com/office/drawing/2014/chartex" xmlns:cx1="http://schemas.microsoft.com/office/drawing/2015/9/8/chartex" xmlns:cx2="http://schemas.microsoft.com/office/drawing/2015/10/21/chartex" xmlns:cx3="http://schemas.microsoft.com/office/drawing/2016/5/9/chartex" xmlns:cx4="http://schemas.microsoft.com/office/drawing/2016/5/10/chartex" xmlns:cx5="http://schemas.microsoft.com/office/drawing/2016/5/11/chartex" xmlns:cx6="http://schemas.microsoft.com/office/drawing/2016/5/12/chartex" xmlns:cx7="http://schemas.microsoft.com/office/drawing/2016/5/13/chartex" xmlns:cx8="http://schemas.microsoft.com/office/drawing/2016/5/14/chartex" xmlns:mc="http://schemas.openxmlformats.org/markup-compatibility/2006" xmlns:aink="http://schemas.microsoft.com/office/drawing/2016/ink" xmlns:am3d="http://schemas.microsoft.com/office/drawing/2017/model3d" xmlns:o="urn:schemas-microsoft-com:office:office" xmlns:r="http://schemas.openxmlformats.org/officeDocument/2006/relationships" xmlns:m="http://schemas.openxmlformats.org/officeDocument/2006/math" xmlns:v="urn:schemas-microsoft-com:vml" xmlns:wp14="http://schemas.microsoft.com/office/word/2010/wordprocessingDrawing" xmlns:wp="http://schemas.openxmlformats.org/drawingml/2006/wordprocessingDrawing" xmlns:w10="urn:schemas-microsoft-com:office:word" xmlns:w="http://schemas.openxmlformats.org/wordprocessingml/2006/main" xmlns:w14="http://schemas.microsoft.com/office/word/2010/wordml" xmlns:w15="http://schemas.microsoft.com/office/word/2012/wordml" xmlns:w16cex="http://schemas.microsoft.com/office/word/2018/wordml/cex" xmlns:w16cid="http://schemas.microsoft.com/office/word/2016/wordml/cid" xmlns:w16="http://schemas.microsoft.com/office/word/2018/wordml" xmlns:w16se="http://schemas.microsoft.com/office/word/2015/wordml/symex" xmlns:wpg="http://schemas.microsoft.com/office/word/2010/wordprocessingGroup" xmlns:wpi="http://schemas.microsoft.com/office/word/2010/wordprocessingInk" xmlns:wne="http://schemas.microsoft.com/office/word/2006/wordml" xmlns:wps="http://schemas.microsoft.com/office/word/2010/wordprocessingShape" mc:Ignorable="w14 w15 w16se w16cid w16 w16cex wp14">
   <w:sdt>
     <w:sdtPr>
       <w:id w:val="1084487809"/>
@@ -38241,7 +38362,7 @@
 </file>
 
 <file path=word/footnotes.xml><?xml version="1.0" encoding="utf-8"?>
-<w:footnotes xmlns:wpc="http://schemas.microsoft.com/office/word/2010/wordprocessingCanvas" xmlns:cx="http://schemas.microsoft.com/office/drawing/2014/chartex" xmlns:cx1="http://schemas.microsoft.com/office/drawing/2015/9/8/chartex" xmlns:cx2="http://schemas.microsoft.com/office/drawing/2015/10/21/chartex" xmlns:cx3="http://schemas.microsoft.com/office/drawing/2016/5/9/chartex" xmlns:cx4="http://schemas.microsoft.com/office/drawing/2016/5/10/chartex" xmlns:cx5="http://schemas.microsoft.com/office/drawing/2016/5/11/chartex" xmlns:cx6="http://schemas.microsoft.com/office/drawing/2016/5/12/chartex" xmlns:cx7="http://schemas.microsoft.com/office/drawing/2016/5/13/chartex" xmlns:cx8="http://schemas.microsoft.com/office/drawing/2016/5/14/chartex" xmlns:mc="http://schemas.openxmlformats.org/markup-compatibility/2006" xmlns:aink="http://schemas.microsoft.com/office/drawing/2016/ink" xmlns:am3d="http://schemas.microsoft.com/office/drawing/2017/model3d" xmlns:o="urn:schemas-microsoft-com:office:office" xmlns:r="http://schemas.openxmlformats.org/officeDocument/2006/relationships" xmlns:m="http://schemas.openxmlformats.org/officeDocument/2006/math" xmlns:v="urn:schemas-microsoft-com:vml" xmlns:wp14="http://schemas.microsoft.com/office/word/2010/wordprocessingDrawing" xmlns:wp="http://schemas.openxmlformats.org/drawingml/2006/wordprocessingDrawing" xmlns:w10="urn:schemas-microsoft-com:office:word" xmlns:w="http://schemas.openxmlformats.org/wordprocessingml/2006/main" xmlns:w14="http://schemas.microsoft.com/office/word/2010/wordml" xmlns:w15="http://schemas.microsoft.com/office/word/2012/wordml" xmlns:w16cid="http://schemas.microsoft.com/office/word/2016/wordml/cid" xmlns:w16se="http://schemas.microsoft.com/office/word/2015/wordml/symex" xmlns:wpg="http://schemas.microsoft.com/office/word/2010/wordprocessingGroup" xmlns:wpi="http://schemas.microsoft.com/office/word/2010/wordprocessingInk" xmlns:wne="http://schemas.microsoft.com/office/word/2006/wordml" xmlns:wps="http://schemas.microsoft.com/office/word/2010/wordprocessingShape" mc:Ignorable="w14 w15 w16se w16cid wp14">
+<w:footnotes xmlns:wpc="http://schemas.microsoft.com/office/word/2010/wordprocessingCanvas" xmlns:cx="http://schemas.microsoft.com/office/drawing/2014/chartex" xmlns:cx1="http://schemas.microsoft.com/office/drawing/2015/9/8/chartex" xmlns:cx2="http://schemas.microsoft.com/office/drawing/2015/10/21/chartex" xmlns:cx3="http://schemas.microsoft.com/office/drawing/2016/5/9/chartex" xmlns:cx4="http://schemas.microsoft.com/office/drawing/2016/5/10/chartex" xmlns:cx5="http://schemas.microsoft.com/office/drawing/2016/5/11/chartex" xmlns:cx6="http://schemas.microsoft.com/office/drawing/2016/5/12/chartex" xmlns:cx7="http://schemas.microsoft.com/office/drawing/2016/5/13/chartex" xmlns:cx8="http://schemas.microsoft.com/office/drawing/2016/5/14/chartex" xmlns:mc="http://schemas.openxmlformats.org/markup-compatibility/2006" xmlns:aink="http://schemas.microsoft.com/office/drawing/2016/ink" xmlns:am3d="http://schemas.microsoft.com/office/drawing/2017/model3d" xmlns:o="urn:schemas-microsoft-com:office:office" xmlns:r="http://schemas.openxmlformats.org/officeDocument/2006/relationships" xmlns:m="http://schemas.openxmlformats.org/officeDocument/2006/math" xmlns:v="urn:schemas-microsoft-com:vml" xmlns:wp14="http://schemas.microsoft.com/office/word/2010/wordprocessingDrawing" xmlns:wp="http://schemas.openxmlformats.org/drawingml/2006/wordprocessingDrawing" xmlns:w10="urn:schemas-microsoft-com:office:word" xmlns:w="http://schemas.openxmlformats.org/wordprocessingml/2006/main" xmlns:w14="http://schemas.microsoft.com/office/word/2010/wordml" xmlns:w15="http://schemas.microsoft.com/office/word/2012/wordml" xmlns:w16cex="http://schemas.microsoft.com/office/word/2018/wordml/cex" xmlns:w16cid="http://schemas.microsoft.com/office/word/2016/wordml/cid" xmlns:w16="http://schemas.microsoft.com/office/word/2018/wordml" xmlns:w16se="http://schemas.microsoft.com/office/word/2015/wordml/symex" xmlns:wpg="http://schemas.microsoft.com/office/word/2010/wordprocessingGroup" xmlns:wpi="http://schemas.microsoft.com/office/word/2010/wordprocessingInk" xmlns:wne="http://schemas.microsoft.com/office/word/2006/wordml" xmlns:wps="http://schemas.microsoft.com/office/word/2010/wordprocessingShape" mc:Ignorable="w14 w15 w16se w16cid w16 w16cex wp14">
   <w:footnote w:type="separator" w:id="-1">
     <w:p>
       <w:pPr>
@@ -38266,7 +38387,7 @@
 </file>
 
 <file path=word/header1.xml><?xml version="1.0" encoding="utf-8"?>
-<w:hdr xmlns:wpc="http://schemas.microsoft.com/office/word/2010/wordprocessingCanvas" xmlns:cx="http://schemas.microsoft.com/office/drawing/2014/chartex" xmlns:cx1="http://schemas.microsoft.com/office/drawing/2015/9/8/chartex" xmlns:cx2="http://schemas.microsoft.com/office/drawing/2015/10/21/chartex" xmlns:cx3="http://schemas.microsoft.com/office/drawing/2016/5/9/chartex" xmlns:cx4="http://schemas.microsoft.com/office/drawing/2016/5/10/chartex" xmlns:cx5="http://schemas.microsoft.com/office/drawing/2016/5/11/chartex" xmlns:cx6="http://schemas.microsoft.com/office/drawing/2016/5/12/chartex" xmlns:cx7="http://schemas.microsoft.com/office/drawing/2016/5/13/chartex" xmlns:cx8="http://schemas.microsoft.com/office/drawing/2016/5/14/chartex" xmlns:mc="http://schemas.openxmlformats.org/markup-compatibility/2006" xmlns:aink="http://schemas.microsoft.com/office/drawing/2016/ink" xmlns:am3d="http://schemas.microsoft.com/office/drawing/2017/model3d" xmlns:o="urn:schemas-microsoft-com:office:office" xmlns:r="http://schemas.openxmlformats.org/officeDocument/2006/relationships" xmlns:m="http://schemas.openxmlformats.org/officeDocument/2006/math" xmlns:v="urn:schemas-microsoft-com:vml" xmlns:wp14="http://schemas.microsoft.com/office/word/2010/wordprocessingDrawing" xmlns:wp="http://schemas.openxmlformats.org/drawingml/2006/wordprocessingDrawing" xmlns:w10="urn:schemas-microsoft-com:office:word" xmlns:w="http://schemas.openxmlformats.org/wordprocessingml/2006/main" xmlns:w14="http://schemas.microsoft.com/office/word/2010/wordml" xmlns:w15="http://schemas.microsoft.com/office/word/2012/wordml" xmlns:w16cid="http://schemas.microsoft.com/office/word/2016/wordml/cid" xmlns:w16se="http://schemas.microsoft.com/office/word/2015/wordml/symex" xmlns:wpg="http://schemas.microsoft.com/office/word/2010/wordprocessingGroup" xmlns:wpi="http://schemas.microsoft.com/office/word/2010/wordprocessingInk" xmlns:wne="http://schemas.microsoft.com/office/word/2006/wordml" xmlns:wps="http://schemas.microsoft.com/office/word/2010/wordprocessingShape" mc:Ignorable="w14 w15 w16se w16cid wp14">
+<w:hdr xmlns:wpc="http://schemas.microsoft.com/office/word/2010/wordprocessingCanvas" xmlns:cx="http://schemas.microsoft.com/office/drawing/2014/chartex" xmlns:cx1="http://schemas.microsoft.com/office/drawing/2015/9/8/chartex" xmlns:cx2="http://schemas.microsoft.com/office/drawing/2015/10/21/chartex" xmlns:cx3="http://schemas.microsoft.com/office/drawing/2016/5/9/chartex" xmlns:cx4="http://schemas.microsoft.com/office/drawing/2016/5/10/chartex" xmlns:cx5="http://schemas.microsoft.com/office/drawing/2016/5/11/chartex" xmlns:cx6="http://schemas.microsoft.com/office/drawing/2016/5/12/chartex" xmlns:cx7="http://schemas.microsoft.com/office/drawing/2016/5/13/chartex" xmlns:cx8="http://schemas.microsoft.com/office/drawing/2016/5/14/chartex" xmlns:mc="http://schemas.openxmlformats.org/markup-compatibility/2006" xmlns:aink="http://schemas.microsoft.com/office/drawing/2016/ink" xmlns:am3d="http://schemas.microsoft.com/office/drawing/2017/model3d" xmlns:o="urn:schemas-microsoft-com:office:office" xmlns:r="http://schemas.openxmlformats.org/officeDocument/2006/relationships" xmlns:m="http://schemas.openxmlformats.org/officeDocument/2006/math" xmlns:v="urn:schemas-microsoft-com:vml" xmlns:wp14="http://schemas.microsoft.com/office/word/2010/wordprocessingDrawing" xmlns:wp="http://schemas.openxmlformats.org/drawingml/2006/wordprocessingDrawing" xmlns:w10="urn:schemas-microsoft-com:office:word" xmlns:w="http://schemas.openxmlformats.org/wordprocessingml/2006/main" xmlns:w14="http://schemas.microsoft.com/office/word/2010/wordml" xmlns:w15="http://schemas.microsoft.com/office/word/2012/wordml" xmlns:w16cex="http://schemas.microsoft.com/office/word/2018/wordml/cex" xmlns:w16cid="http://schemas.microsoft.com/office/word/2016/wordml/cid" xmlns:w16="http://schemas.microsoft.com/office/word/2018/wordml" xmlns:w16se="http://schemas.microsoft.com/office/word/2015/wordml/symex" xmlns:wpg="http://schemas.microsoft.com/office/word/2010/wordprocessingGroup" xmlns:wpi="http://schemas.microsoft.com/office/word/2010/wordprocessingInk" xmlns:wne="http://schemas.microsoft.com/office/word/2006/wordml" xmlns:wps="http://schemas.microsoft.com/office/word/2010/wordprocessingShape" mc:Ignorable="w14 w15 w16se w16cid w16 w16cex wp14">
   <w:p>
     <w:pPr>
       <w:pStyle w:val="Intestazione"/>
@@ -38357,7 +38478,7 @@
 </file>
 
 <file path=word/numbering.xml><?xml version="1.0" encoding="utf-8"?>
-<w:numbering xmlns:wpc="http://schemas.microsoft.com/office/word/2010/wordprocessingCanvas" xmlns:cx="http://schemas.microsoft.com/office/drawing/2014/chartex" xmlns:cx1="http://schemas.microsoft.com/office/drawing/2015/9/8/chartex" xmlns:cx2="http://schemas.microsoft.com/office/drawing/2015/10/21/chartex" xmlns:cx3="http://schemas.microsoft.com/office/drawing/2016/5/9/chartex" xmlns:cx4="http://schemas.microsoft.com/office/drawing/2016/5/10/chartex" xmlns:cx5="http://schemas.microsoft.com/office/drawing/2016/5/11/chartex" xmlns:cx6="http://schemas.microsoft.com/office/drawing/2016/5/12/chartex" xmlns:cx7="http://schemas.microsoft.com/office/drawing/2016/5/13/chartex" xmlns:cx8="http://schemas.microsoft.com/office/drawing/2016/5/14/chartex" xmlns:mc="http://schemas.openxmlformats.org/markup-compatibility/2006" xmlns:aink="http://schemas.microsoft.com/office/drawing/2016/ink" xmlns:am3d="http://schemas.microsoft.com/office/drawing/2017/model3d" xmlns:o="urn:schemas-microsoft-com:office:office" xmlns:r="http://schemas.openxmlformats.org/officeDocument/2006/relationships" xmlns:m="http://schemas.openxmlformats.org/officeDocument/2006/math" xmlns:v="urn:schemas-microsoft-com:vml" xmlns:wp14="http://schemas.microsoft.com/office/word/2010/wordprocessingDrawing" xmlns:wp="http://schemas.openxmlformats.org/drawingml/2006/wordprocessingDrawing" xmlns:w10="urn:schemas-microsoft-com:office:word" xmlns:w="http://schemas.openxmlformats.org/wordprocessingml/2006/main" xmlns:w14="http://schemas.microsoft.com/office/word/2010/wordml" xmlns:w15="http://schemas.microsoft.com/office/word/2012/wordml" xmlns:w16cid="http://schemas.microsoft.com/office/word/2016/wordml/cid" xmlns:w16se="http://schemas.microsoft.com/office/word/2015/wordml/symex" xmlns:wpg="http://schemas.microsoft.com/office/word/2010/wordprocessingGroup" xmlns:wpi="http://schemas.microsoft.com/office/word/2010/wordprocessingInk" xmlns:wne="http://schemas.microsoft.com/office/word/2006/wordml" xmlns:wps="http://schemas.microsoft.com/office/word/2010/wordprocessingShape" mc:Ignorable="w14 w15 w16se w16cid wp14">
+<w:numbering xmlns:wpc="http://schemas.microsoft.com/office/word/2010/wordprocessingCanvas" xmlns:cx="http://schemas.microsoft.com/office/drawing/2014/chartex" xmlns:cx1="http://schemas.microsoft.com/office/drawing/2015/9/8/chartex" xmlns:cx2="http://schemas.microsoft.com/office/drawing/2015/10/21/chartex" xmlns:cx3="http://schemas.microsoft.com/office/drawing/2016/5/9/chartex" xmlns:cx4="http://schemas.microsoft.com/office/drawing/2016/5/10/chartex" xmlns:cx5="http://schemas.microsoft.com/office/drawing/2016/5/11/chartex" xmlns:cx6="http://schemas.microsoft.com/office/drawing/2016/5/12/chartex" xmlns:cx7="http://schemas.microsoft.com/office/drawing/2016/5/13/chartex" xmlns:cx8="http://schemas.microsoft.com/office/drawing/2016/5/14/chartex" xmlns:mc="http://schemas.openxmlformats.org/markup-compatibility/2006" xmlns:aink="http://schemas.microsoft.com/office/drawing/2016/ink" xmlns:am3d="http://schemas.microsoft.com/office/drawing/2017/model3d" xmlns:o="urn:schemas-microsoft-com:office:office" xmlns:r="http://schemas.openxmlformats.org/officeDocument/2006/relationships" xmlns:m="http://schemas.openxmlformats.org/officeDocument/2006/math" xmlns:v="urn:schemas-microsoft-com:vml" xmlns:wp14="http://schemas.microsoft.com/office/word/2010/wordprocessingDrawing" xmlns:wp="http://schemas.openxmlformats.org/drawingml/2006/wordprocessingDrawing" xmlns:w10="urn:schemas-microsoft-com:office:word" xmlns:w="http://schemas.openxmlformats.org/wordprocessingml/2006/main" xmlns:w14="http://schemas.microsoft.com/office/word/2010/wordml" xmlns:w15="http://schemas.microsoft.com/office/word/2012/wordml" xmlns:w16cex="http://schemas.microsoft.com/office/word/2018/wordml/cex" xmlns:w16cid="http://schemas.microsoft.com/office/word/2016/wordml/cid" xmlns:w16="http://schemas.microsoft.com/office/word/2018/wordml" xmlns:w16se="http://schemas.microsoft.com/office/word/2015/wordml/symex" xmlns:wpg="http://schemas.microsoft.com/office/word/2010/wordprocessingGroup" xmlns:wpi="http://schemas.microsoft.com/office/word/2010/wordprocessingInk" xmlns:wne="http://schemas.microsoft.com/office/word/2006/wordml" xmlns:wps="http://schemas.microsoft.com/office/word/2010/wordprocessingShape" mc:Ignorable="w14 w15 w16se w16cid w16 w16cex wp14">
   <w:abstractNum w:abstractNumId="0" w15:restartNumberingAfterBreak="0">
     <w:nsid w:val="01C22D65"/>
     <w:multiLevelType w:val="hybridMultilevel"/>
@@ -41681,7 +41802,7 @@
 </file>
 
 <file path=word/styles.xml><?xml version="1.0" encoding="utf-8"?>
-<w:styles xmlns:mc="http://schemas.openxmlformats.org/markup-compatibility/2006" xmlns:r="http://schemas.openxmlformats.org/officeDocument/2006/relationships" xmlns:w="http://schemas.openxmlformats.org/wordprocessingml/2006/main" xmlns:w14="http://schemas.microsoft.com/office/word/2010/wordml" xmlns:w15="http://schemas.microsoft.com/office/word/2012/wordml" xmlns:w16cid="http://schemas.microsoft.com/office/word/2016/wordml/cid" xmlns:w16se="http://schemas.microsoft.com/office/word/2015/wordml/symex" mc:Ignorable="w14 w15 w16se w16cid">
+<w:styles xmlns:mc="http://schemas.openxmlformats.org/markup-compatibility/2006" xmlns:r="http://schemas.openxmlformats.org/officeDocument/2006/relationships" xmlns:w="http://schemas.openxmlformats.org/wordprocessingml/2006/main" xmlns:w14="http://schemas.microsoft.com/office/word/2010/wordml" xmlns:w15="http://schemas.microsoft.com/office/word/2012/wordml" xmlns:w16cex="http://schemas.microsoft.com/office/word/2018/wordml/cex" xmlns:w16cid="http://schemas.microsoft.com/office/word/2016/wordml/cid" xmlns:w16="http://schemas.microsoft.com/office/word/2018/wordml" xmlns:w16se="http://schemas.microsoft.com/office/word/2015/wordml/symex" mc:Ignorable="w14 w15 w16se w16cid w16 w16cex">
   <w:docDefaults>
     <w:rPrDefault>
       <w:rPr>
@@ -41698,7 +41819,7 @@
       </w:pPr>
     </w:pPrDefault>
   </w:docDefaults>
-  <w:latentStyles w:defLockedState="0" w:defUIPriority="99" w:defSemiHidden="0" w:defUnhideWhenUsed="0" w:defQFormat="0" w:count="377">
+  <w:latentStyles w:defLockedState="0" w:defUIPriority="99" w:defSemiHidden="0" w:defUnhideWhenUsed="0" w:defQFormat="0" w:count="376">
     <w:lsdException w:name="Normal" w:uiPriority="0" w:qFormat="1"/>
     <w:lsdException w:name="heading 1" w:uiPriority="9" w:qFormat="1"/>
     <w:lsdException w:name="heading 2" w:semiHidden="1" w:uiPriority="9" w:unhideWhenUsed="1" w:qFormat="1"/>
@@ -41846,8 +41967,11 @@
     <w:lsdException w:name="Table 3D effects 3" w:semiHidden="1" w:unhideWhenUsed="1"/>
     <w:lsdException w:name="Table Contemporary" w:semiHidden="1" w:unhideWhenUsed="1"/>
     <w:lsdException w:name="Table Elegant" w:semiHidden="1" w:unhideWhenUsed="1"/>
+    <w:lsdException w:name="Table Professional" w:semiHidden="1" w:unhideWhenUsed="1"/>
     <w:lsdException w:name="Table Subtle 1" w:semiHidden="1" w:unhideWhenUsed="1"/>
     <w:lsdException w:name="Table Subtle 2" w:semiHidden="1" w:unhideWhenUsed="1"/>
+    <w:lsdException w:name="Table Web 1" w:semiHidden="1" w:unhideWhenUsed="1"/>
+    <w:lsdException w:name="Table Web 2" w:semiHidden="1" w:unhideWhenUsed="1"/>
     <w:lsdException w:name="Table Web 3" w:semiHidden="1" w:unhideWhenUsed="1"/>
     <w:lsdException w:name="Balloon Text" w:semiHidden="1" w:unhideWhenUsed="1"/>
     <w:lsdException w:name="Table Grid" w:uiPriority="39"/>
@@ -42072,7 +42196,6 @@
     <w:lsdException w:name="Hashtag" w:semiHidden="1" w:unhideWhenUsed="1"/>
     <w:lsdException w:name="Unresolved Mention" w:semiHidden="1" w:unhideWhenUsed="1"/>
     <w:lsdException w:name="Smart Link" w:semiHidden="1" w:unhideWhenUsed="1"/>
-    <w:lsdException w:name="Smart Link Error" w:semiHidden="1" w:unhideWhenUsed="1"/>
   </w:latentStyles>
   <w:style w:type="paragraph" w:default="1" w:styleId="Normale">
     <w:name w:val="Normal"/>
@@ -43628,7 +43751,7 @@
 </file>
 
 <file path=customXml/itemProps1.xml><?xml version="1.0" encoding="utf-8"?>
-<ds:datastoreItem xmlns:ds="http://schemas.openxmlformats.org/officeDocument/2006/customXml" ds:itemID="{6F16E4FE-D767-49E5-8B06-50420AF53213}">
+<ds:datastoreItem xmlns:ds="http://schemas.openxmlformats.org/officeDocument/2006/customXml" ds:itemID="{EC19713C-B02C-49B2-B771-654343D200DB}">
   <ds:schemaRefs>
     <ds:schemaRef ds:uri="http://schemas.openxmlformats.org/officeDocument/2006/bibliography"/>
   </ds:schemaRefs>

</xml_diff>